<commit_message>
Tu Anh fixed Agenda and Minute
</commit_message>
<xml_diff>
--- a/Project1-1/Phase1/Agendas/Agenda_11-10-18.docx
+++ b/Project1-1/Phase1/Agendas/Agenda_11-10-18.docx
@@ -46,6 +46,7 @@
               <w:spacing w:before="100" w:beforeAutospacing="1" w:after="100" w:afterAutospacing="1"/>
               <w:rPr>
                 <w:rFonts w:ascii="Arial" w:eastAsia="Times New Roman" w:hAnsi="Arial" w:cs="Arial"/>
+                <w:lang w:val="vi-VN"/>
               </w:rPr>
             </w:pPr>
             <w:r>
@@ -54,8 +55,44 @@
                 <w:sz w:val="18"/>
                 <w:szCs w:val="18"/>
               </w:rPr>
-              <w:t xml:space="preserve">Project group 10, Project 1.1, Data Science and Knowledge engineering 2017-2018 </w:t>
-            </w:r>
+              <w:t>Project group 10, Project 1.1, Data Scienc</w:t>
+            </w:r>
+            <w:r>
+              <w:rPr>
+                <w:rFonts w:ascii="Arial" w:eastAsia="Times New Roman" w:hAnsi="Arial" w:cs="Arial"/>
+                <w:sz w:val="18"/>
+                <w:szCs w:val="18"/>
+              </w:rPr>
+              <w:t>e and Knowledge engineering 201</w:t>
+            </w:r>
+            <w:r>
+              <w:rPr>
+                <w:rFonts w:ascii="Arial" w:eastAsia="Times New Roman" w:hAnsi="Arial" w:cs="Arial"/>
+                <w:sz w:val="18"/>
+                <w:szCs w:val="18"/>
+                <w:lang w:val="vi-VN"/>
+              </w:rPr>
+              <w:t>8</w:t>
+            </w:r>
+            <w:r>
+              <w:rPr>
+                <w:rFonts w:ascii="Arial" w:eastAsia="Times New Roman" w:hAnsi="Arial" w:cs="Arial"/>
+                <w:sz w:val="18"/>
+                <w:szCs w:val="18"/>
+              </w:rPr>
+              <w:t>-201</w:t>
+            </w:r>
+            <w:r>
+              <w:rPr>
+                <w:rFonts w:ascii="Arial" w:eastAsia="Times New Roman" w:hAnsi="Arial" w:cs="Arial"/>
+                <w:sz w:val="18"/>
+                <w:szCs w:val="18"/>
+                <w:lang w:val="vi-VN"/>
+              </w:rPr>
+              <w:t>9</w:t>
+            </w:r>
+            <w:bookmarkStart w:id="0" w:name="_GoBack"/>
+            <w:bookmarkEnd w:id="0"/>
           </w:p>
           <w:p>
             <w:pPr>
@@ -405,8 +442,6 @@
         </w:rPr>
         <w:t>s</w:t>
       </w:r>
-      <w:bookmarkStart w:id="0" w:name="_GoBack"/>
-      <w:bookmarkEnd w:id="0"/>
       <w:r>
         <w:rPr>
           <w:rFonts w:ascii="Arial" w:eastAsia="Times New Roman" w:hAnsi="Arial" w:cs="Arial"/>
@@ -507,7 +542,14 @@
           <w:rFonts w:ascii="Arial" w:eastAsia="Times New Roman" w:hAnsi="Arial" w:cs="Arial"/>
           <w:lang w:val="vi-VN"/>
         </w:rPr>
-        <w:t>’s</w:t>
+        <w:t>s</w:t>
+      </w:r>
+      <w:r>
+        <w:rPr>
+          <w:rFonts w:ascii="Arial" w:eastAsia="Times New Roman" w:hAnsi="Arial" w:cs="Arial"/>
+          <w:lang w:val="vi-VN"/>
+        </w:rPr>
+        <w:t>’</w:t>
       </w:r>
       <w:r>
         <w:rPr>
@@ -602,7 +644,35 @@
           <w:rFonts w:ascii="Arial" w:eastAsia="Times New Roman" w:hAnsi="Arial" w:cs="Arial"/>
           <w:lang w:val="fr-FR"/>
         </w:rPr>
-        <w:t>Bruce force</w:t>
+        <w:t>Bru</w:t>
+      </w:r>
+      <w:r>
+        <w:rPr>
+          <w:rFonts w:ascii="Arial" w:eastAsia="Times New Roman" w:hAnsi="Arial" w:cs="Arial"/>
+          <w:lang w:val="vi-VN"/>
+        </w:rPr>
+        <w:t>t</w:t>
+      </w:r>
+      <w:r>
+        <w:rPr>
+          <w:rFonts w:ascii="Arial" w:eastAsia="Times New Roman" w:hAnsi="Arial" w:cs="Arial"/>
+          <w:lang w:val="fr-FR"/>
+        </w:rPr>
+        <w:t>e</w:t>
+      </w:r>
+      <w:r>
+        <w:rPr>
+          <w:rFonts w:ascii="Arial" w:eastAsia="Times New Roman" w:hAnsi="Arial" w:cs="Arial"/>
+          <w:lang w:val="vi-VN"/>
+        </w:rPr>
+        <w:t>-</w:t>
+      </w:r>
+      <w:r>
+        <w:rPr>
+          <w:rFonts w:ascii="Arial" w:eastAsia="Times New Roman" w:hAnsi="Arial" w:cs="Arial"/>
+          <w:lang w:val="fr-FR"/>
+        </w:rPr>
+        <w:t>force</w:t>
       </w:r>
       <w:r>
         <w:rPr>

</xml_diff>